<commit_message>
added pre and post order
</commit_message>
<xml_diff>
--- a/Lab7/In-class Lab 7.docx
+++ b/Lab7/In-class Lab 7.docx
@@ -139,6 +139,13 @@
         </w:rPr>
         <w:t>Terminal Output</w:t>
       </w:r>
+      <w:r>
+        <w:rPr>
+          <w:sz w:val="24"/>
+          <w:szCs w:val="24"/>
+        </w:rPr>
+        <w:t>s</w:t>
+      </w:r>
     </w:p>
     <w:p>
       <w:pPr>
@@ -147,6 +154,61 @@
           <w:szCs w:val="24"/>
         </w:rPr>
       </w:pPr>
+      <w:r>
+        <w:rPr>
+          <w:sz w:val="24"/>
+          <w:szCs w:val="24"/>
+        </w:rPr>
+        <w:drawing>
+          <wp:anchor distT="0" distB="0" distL="114300" distR="114300" simplePos="0" relativeHeight="251658240" behindDoc="0" locked="0" layoutInCell="1" allowOverlap="1" wp14:anchorId="60E24201" wp14:editId="62746648">
+            <wp:simplePos x="0" y="0"/>
+            <wp:positionH relativeFrom="column">
+              <wp:posOffset>1755216</wp:posOffset>
+            </wp:positionH>
+            <wp:positionV relativeFrom="paragraph">
+              <wp:posOffset>1431290</wp:posOffset>
+            </wp:positionV>
+            <wp:extent cx="1514475" cy="2162175"/>
+            <wp:effectExtent l="0" t="0" r="9525" b="9525"/>
+            <wp:wrapSquare wrapText="bothSides"/>
+            <wp:docPr id="1004676648" name="Picture 1" descr="A picture containing text, device&#10;&#10;Description automatically generated"/>
+            <wp:cNvGraphicFramePr>
+              <a:graphicFrameLocks xmlns:a="http://schemas.openxmlformats.org/drawingml/2006/main" noChangeAspect="1"/>
+            </wp:cNvGraphicFramePr>
+            <a:graphic xmlns:a="http://schemas.openxmlformats.org/drawingml/2006/main">
+              <a:graphicData uri="http://schemas.openxmlformats.org/drawingml/2006/picture">
+                <pic:pic xmlns:pic="http://schemas.openxmlformats.org/drawingml/2006/picture">
+                  <pic:nvPicPr>
+                    <pic:cNvPr id="1004676648" name="Picture 1" descr="A picture containing text, device&#10;&#10;Description automatically generated"/>
+                    <pic:cNvPicPr/>
+                  </pic:nvPicPr>
+                  <pic:blipFill>
+                    <a:blip r:embed="rId5">
+                      <a:extLst>
+                        <a:ext uri="{28A0092B-C50C-407E-A947-70E740481C1C}">
+                          <a14:useLocalDpi xmlns:a14="http://schemas.microsoft.com/office/drawing/2010/main" val="0"/>
+                        </a:ext>
+                      </a:extLst>
+                    </a:blip>
+                    <a:stretch>
+                      <a:fillRect/>
+                    </a:stretch>
+                  </pic:blipFill>
+                  <pic:spPr>
+                    <a:xfrm>
+                      <a:off x="0" y="0"/>
+                      <a:ext cx="1514475" cy="2162175"/>
+                    </a:xfrm>
+                    <a:prstGeom prst="rect">
+                      <a:avLst/>
+                    </a:prstGeom>
+                  </pic:spPr>
+                </pic:pic>
+              </a:graphicData>
+            </a:graphic>
+          </wp:anchor>
+        </w:drawing>
+      </w:r>
       <w:r>
         <w:rPr>
           <w:noProof/>
@@ -169,7 +231,7 @@
                     <pic:cNvPicPr/>
                   </pic:nvPicPr>
                   <pic:blipFill>
-                    <a:blip r:embed="rId5"/>
+                    <a:blip r:embed="rId6"/>
                     <a:stretch>
                       <a:fillRect/>
                     </a:stretch>
@@ -196,6 +258,13 @@
         </w:rPr>
         <w:t xml:space="preserve"> </w:t>
       </w:r>
+      <w:r>
+        <w:rPr>
+          <w:sz w:val="24"/>
+          <w:szCs w:val="24"/>
+        </w:rPr>
+        <w:t xml:space="preserve">    </w:t>
+      </w:r>
     </w:p>
     <w:p>
       <w:pPr>
@@ -204,14 +273,63 @@
           <w:szCs w:val="24"/>
         </w:rPr>
       </w:pPr>
+      <w:r>
+        <w:rPr>
+          <w:sz w:val="24"/>
+          <w:szCs w:val="24"/>
+        </w:rPr>
+        <w:drawing>
+          <wp:inline distT="0" distB="0" distL="0" distR="0" wp14:anchorId="462E560E" wp14:editId="7AA8205D">
+            <wp:extent cx="1476581" cy="1762371"/>
+            <wp:effectExtent l="0" t="0" r="9525" b="9525"/>
+            <wp:docPr id="779640625" name="Picture 1" descr="A picture containing schematic&#10;&#10;Description automatically generated"/>
+            <wp:cNvGraphicFramePr>
+              <a:graphicFrameLocks xmlns:a="http://schemas.openxmlformats.org/drawingml/2006/main" noChangeAspect="1"/>
+            </wp:cNvGraphicFramePr>
+            <a:graphic xmlns:a="http://schemas.openxmlformats.org/drawingml/2006/main">
+              <a:graphicData uri="http://schemas.openxmlformats.org/drawingml/2006/picture">
+                <pic:pic xmlns:pic="http://schemas.openxmlformats.org/drawingml/2006/picture">
+                  <pic:nvPicPr>
+                    <pic:cNvPr id="779640625" name="Picture 1" descr="A picture containing schematic&#10;&#10;Description automatically generated"/>
+                    <pic:cNvPicPr/>
+                  </pic:nvPicPr>
+                  <pic:blipFill>
+                    <a:blip r:embed="rId7"/>
+                    <a:stretch>
+                      <a:fillRect/>
+                    </a:stretch>
+                  </pic:blipFill>
+                  <pic:spPr>
+                    <a:xfrm>
+                      <a:off x="0" y="0"/>
+                      <a:ext cx="1476581" cy="1762371"/>
+                    </a:xfrm>
+                    <a:prstGeom prst="rect">
+                      <a:avLst/>
+                    </a:prstGeom>
+                  </pic:spPr>
+                </pic:pic>
+              </a:graphicData>
+            </a:graphic>
+          </wp:inline>
+        </w:drawing>
+      </w:r>
     </w:p>
     <w:p>
-      <w:r>
-        <w:t>GitHub repository with code:</w:t>
-      </w:r>
+      <w:pPr>
+        <w:rPr>
+          <w:sz w:val="24"/>
+          <w:szCs w:val="24"/>
+        </w:rPr>
+      </w:pPr>
     </w:p>
     <w:p>
-      <w:hyperlink r:id="rId6" w:history="1">
+      <w:r>
+        <w:t>GitHub repository with code:</w:t>
+      </w:r>
+    </w:p>
+    <w:p>
+      <w:hyperlink r:id="rId8" w:history="1">
         <w:r>
           <w:rPr>
             <w:rStyle w:val="Hyperlink"/>

</xml_diff>